<commit_message>
might have caught the id attribute
</commit_message>
<xml_diff>
--- a/HW4 - KNN.docx
+++ b/HW4 - KNN.docx
@@ -2173,6 +2173,7 @@
           <w:rFonts w:ascii="David" w:hAnsi="David" w:cs="David"/>
           <w:sz w:val="24"/>
           <w:szCs w:val="24"/>
+          <w:highlight w:val="magenta"/>
           <w:u w:val="single"/>
         </w:rPr>
         <w:t xml:space="preserve">double </w:t>
@@ -2183,6 +2184,7 @@
           <w:rFonts w:ascii="David" w:hAnsi="David" w:cs="David"/>
           <w:sz w:val="24"/>
           <w:szCs w:val="24"/>
+          <w:highlight w:val="magenta"/>
           <w:u w:val="single"/>
         </w:rPr>
         <w:t>classifyInstance</w:t>
@@ -2268,6 +2270,7 @@
           <w:rFonts w:ascii="David" w:hAnsi="David" w:cs="David"/>
           <w:sz w:val="24"/>
           <w:szCs w:val="24"/>
+          <w:highlight w:val="magenta"/>
           <w:u w:val="single"/>
         </w:rPr>
         <w:t xml:space="preserve">void </w:t>
@@ -2278,6 +2281,7 @@
           <w:rFonts w:ascii="David" w:hAnsi="David" w:cs="David"/>
           <w:sz w:val="24"/>
           <w:szCs w:val="24"/>
+          <w:highlight w:val="magenta"/>
           <w:u w:val="single"/>
         </w:rPr>
         <w:t>buildClassifier</w:t>
@@ -2734,6 +2738,7 @@
           <w:color w:val="auto"/>
           <w:sz w:val="24"/>
           <w:szCs w:val="24"/>
+          <w:highlight w:val="magenta"/>
           <w:u w:val="single"/>
         </w:rPr>
         <w:t>calc</w:t>
@@ -2744,6 +2749,7 @@
           <w:color w:val="auto"/>
           <w:sz w:val="24"/>
           <w:szCs w:val="24"/>
+          <w:highlight w:val="magenta"/>
           <w:u w:val="single"/>
         </w:rPr>
         <w:t>Confusion</w:t>
@@ -3042,6 +3048,7 @@
           <w:color w:val="auto"/>
           <w:sz w:val="24"/>
           <w:szCs w:val="24"/>
+          <w:highlight w:val="magenta"/>
           <w:u w:val="single"/>
         </w:rPr>
         <w:t>findNearestNeighbors</w:t>
@@ -3210,6 +3217,7 @@
           <w:color w:val="auto"/>
           <w:sz w:val="24"/>
           <w:szCs w:val="24"/>
+          <w:highlight w:val="magenta"/>
           <w:u w:val="single"/>
         </w:rPr>
         <w:t>getClassVoteResult</w:t>
@@ -3379,6 +3387,7 @@
           <w:color w:val="auto"/>
           <w:sz w:val="24"/>
           <w:szCs w:val="24"/>
+          <w:highlight w:val="magenta"/>
           <w:u w:val="single"/>
         </w:rPr>
         <w:t>getWeightedClassVoteResult</w:t>
@@ -4187,6 +4196,15 @@
           <w:szCs w:val="24"/>
         </w:rPr>
       </w:pPr>
+      <w:r>
+        <w:rPr>
+          <w:rFonts w:ascii="David" w:hAnsi="David" w:cs="David"/>
+          <w:color w:val="auto"/>
+          <w:sz w:val="24"/>
+          <w:szCs w:val="24"/>
+        </w:rPr>
+        <w:t xml:space="preserve">In order to get a good result in the </w:t>
+      </w:r>
       <w:proofErr w:type="gramStart"/>
       <w:r>
         <w:rPr>
@@ -4195,7 +4213,16 @@
           <w:sz w:val="24"/>
           <w:szCs w:val="24"/>
         </w:rPr>
-        <w:t>In order to</w:t>
+        <w:t>‘</w:t>
+      </w:r>
+      <w:r>
+        <w:rPr>
+          <w:rFonts w:ascii="David" w:hAnsi="David" w:cs="David"/>
+          <w:color w:val="auto"/>
+          <w:sz w:val="24"/>
+          <w:szCs w:val="24"/>
+        </w:rPr>
+        <w:t xml:space="preserve"> validation</w:t>
       </w:r>
       <w:proofErr w:type="gramEnd"/>
       <w:r>
@@ -4205,7 +4232,7 @@
           <w:sz w:val="24"/>
           <w:szCs w:val="24"/>
         </w:rPr>
-        <w:t xml:space="preserve"> get a good result in the cross validation, you should shuffle your data, think where you need to do it</w:t>
+        <w:t>, you should shuffle your data, think where you need to do it</w:t>
       </w:r>
       <w:r>
         <w:rPr>
@@ -5046,8 +5073,6 @@
         </w:rPr>
         <w:t>editedBackward</w:t>
       </w:r>
-      <w:bookmarkStart w:id="0" w:name="_GoBack"/>
-      <w:bookmarkEnd w:id="0"/>
       <w:proofErr w:type="spellEnd"/>
       <w:r>
         <w:rPr>
@@ -5883,6 +5908,7 @@
           <w:highlight w:val="yellow"/>
         </w:rPr>
       </w:pPr>
+      <w:bookmarkStart w:id="0" w:name="_GoBack"/>
       <w:r>
         <w:rPr>
           <w:rFonts w:ascii="Courier New" w:hAnsi="Courier New" w:cs="Courier New"/>
@@ -5921,7 +5947,18 @@
           <w:szCs w:val="20"/>
           <w:highlight w:val="yellow"/>
         </w:rPr>
-        <w:t>phase is: &lt;number of training instances&gt;</w:t>
+        <w:t xml:space="preserve">phase is: </w:t>
+      </w:r>
+      <w:bookmarkEnd w:id="0"/>
+      <w:r>
+        <w:rPr>
+          <w:rFonts w:ascii="Courier New" w:hAnsi="Courier New" w:cs="Courier New"/>
+          <w:color w:val="auto"/>
+          <w:sz w:val="20"/>
+          <w:szCs w:val="20"/>
+          <w:highlight w:val="yellow"/>
+        </w:rPr>
+        <w:t>&lt;number of training instances&gt;</w:t>
       </w:r>
     </w:p>
     <w:p>
@@ -5938,60 +5975,6 @@
           <w:highlight w:val="yellow"/>
         </w:rPr>
       </w:pPr>
-      <w:r>
-        <w:rPr>
-          <w:rFonts w:ascii="Courier New" w:hAnsi="Courier New" w:cs="Courier New"/>
-          <w:color w:val="auto"/>
-          <w:sz w:val="20"/>
-          <w:szCs w:val="20"/>
-          <w:highlight w:val="yellow"/>
-        </w:rPr>
-        <w:t xml:space="preserve">Cross validation error of Forwards-Edited </w:t>
-      </w:r>
-      <w:proofErr w:type="spellStart"/>
-      <w:r>
-        <w:rPr>
-          <w:rFonts w:ascii="Courier New" w:hAnsi="Courier New" w:cs="Courier New"/>
-          <w:color w:val="auto"/>
-          <w:sz w:val="20"/>
-          <w:szCs w:val="20"/>
-          <w:highlight w:val="yellow"/>
-        </w:rPr>
-        <w:t>knn</w:t>
-      </w:r>
-      <w:proofErr w:type="spellEnd"/>
-      <w:r>
-        <w:rPr>
-          <w:rFonts w:ascii="Courier New" w:hAnsi="Courier New" w:cs="Courier New"/>
-          <w:color w:val="auto"/>
-          <w:sz w:val="20"/>
-          <w:szCs w:val="20"/>
-          <w:highlight w:val="yellow"/>
-        </w:rPr>
-        <w:t xml:space="preserve"> on glass dataset is &lt;error&gt; and the average elapsed time is &lt;</w:t>
-      </w:r>
-      <w:proofErr w:type="spellStart"/>
-      <w:r>
-        <w:rPr>
-          <w:rFonts w:ascii="Courier New" w:hAnsi="Courier New" w:cs="Courier New"/>
-          <w:color w:val="auto"/>
-          <w:sz w:val="20"/>
-          <w:szCs w:val="20"/>
-          <w:highlight w:val="yellow"/>
-        </w:rPr>
-        <w:t>average_elapsed_time_in_nano_seconds</w:t>
-      </w:r>
-      <w:proofErr w:type="spellEnd"/>
-      <w:r>
-        <w:rPr>
-          <w:rFonts w:ascii="Courier New" w:hAnsi="Courier New" w:cs="Courier New"/>
-          <w:color w:val="auto"/>
-          <w:sz w:val="20"/>
-          <w:szCs w:val="20"/>
-          <w:highlight w:val="yellow"/>
-        </w:rPr>
-        <w:t>&gt;</w:t>
-      </w:r>
     </w:p>
     <w:p>
       <w:pPr>
@@ -6015,7 +5998,7 @@
           <w:szCs w:val="20"/>
           <w:highlight w:val="yellow"/>
         </w:rPr>
-        <w:t>The total elapsed time is: &lt;</w:t>
+        <w:t xml:space="preserve">Cross validation error of Forwards-Edited </w:t>
       </w:r>
       <w:proofErr w:type="spellStart"/>
       <w:r>
@@ -6026,7 +6009,29 @@
           <w:szCs w:val="20"/>
           <w:highlight w:val="yellow"/>
         </w:rPr>
-        <w:t>total_elapsed_time_in_nano_seconds</w:t>
+        <w:t>knn</w:t>
+      </w:r>
+      <w:proofErr w:type="spellEnd"/>
+      <w:r>
+        <w:rPr>
+          <w:rFonts w:ascii="Courier New" w:hAnsi="Courier New" w:cs="Courier New"/>
+          <w:color w:val="auto"/>
+          <w:sz w:val="20"/>
+          <w:szCs w:val="20"/>
+          <w:highlight w:val="yellow"/>
+        </w:rPr>
+        <w:t xml:space="preserve"> on glass dataset is &lt;error&gt; and the average elapsed time is &lt;</w:t>
+      </w:r>
+      <w:proofErr w:type="spellStart"/>
+      <w:r>
+        <w:rPr>
+          <w:rFonts w:ascii="Courier New" w:hAnsi="Courier New" w:cs="Courier New"/>
+          <w:color w:val="auto"/>
+          <w:sz w:val="20"/>
+          <w:szCs w:val="20"/>
+          <w:highlight w:val="yellow"/>
+        </w:rPr>
+        <w:t>average_elapsed_time_in_nano_seconds</w:t>
       </w:r>
       <w:proofErr w:type="spellEnd"/>
       <w:r>
@@ -6062,8 +6067,9 @@
           <w:szCs w:val="20"/>
           <w:highlight w:val="yellow"/>
         </w:rPr>
-        <w:t xml:space="preserve">The total number of instances used in </w:t>
-      </w:r>
+        <w:t>The total elapsed time is: &lt;</w:t>
+      </w:r>
+      <w:proofErr w:type="spellStart"/>
       <w:r>
         <w:rPr>
           <w:rFonts w:ascii="Courier New" w:hAnsi="Courier New" w:cs="Courier New"/>
@@ -6072,8 +6078,9 @@
           <w:szCs w:val="20"/>
           <w:highlight w:val="yellow"/>
         </w:rPr>
-        <w:t>the classification</w:t>
-      </w:r>
+        <w:t>total_elapsed_time_in_nano_seconds</w:t>
+      </w:r>
+      <w:proofErr w:type="spellEnd"/>
       <w:r>
         <w:rPr>
           <w:rFonts w:ascii="Courier New" w:hAnsi="Courier New" w:cs="Courier New"/>
@@ -6082,8 +6089,68 @@
           <w:szCs w:val="20"/>
           <w:highlight w:val="yellow"/>
         </w:rPr>
+        <w:t>&gt;</w:t>
+      </w:r>
+    </w:p>
+    <w:p>
+      <w:pPr>
+        <w:autoSpaceDE w:val="0"/>
+        <w:autoSpaceDN w:val="0"/>
+        <w:adjustRightInd w:val="0"/>
+        <w:spacing w:line="240" w:lineRule="auto"/>
+        <w:rPr>
+          <w:rFonts w:ascii="Courier New" w:hAnsi="Courier New" w:cs="Courier New"/>
+          <w:color w:val="auto"/>
+          <w:sz w:val="20"/>
+          <w:szCs w:val="20"/>
+          <w:highlight w:val="yellow"/>
+        </w:rPr>
+      </w:pPr>
+      <w:r>
+        <w:rPr>
+          <w:rFonts w:ascii="Courier New" w:hAnsi="Courier New" w:cs="Courier New"/>
+          <w:color w:val="auto"/>
+          <w:sz w:val="20"/>
+          <w:szCs w:val="20"/>
+          <w:highlight w:val="yellow"/>
+        </w:rPr>
+        <w:t xml:space="preserve">The total number of instances used in </w:t>
+      </w:r>
+      <w:r>
+        <w:rPr>
+          <w:rFonts w:ascii="Courier New" w:hAnsi="Courier New" w:cs="Courier New"/>
+          <w:color w:val="auto"/>
+          <w:sz w:val="20"/>
+          <w:szCs w:val="20"/>
+          <w:highlight w:val="yellow"/>
+        </w:rPr>
+        <w:t>the classification</w:t>
+      </w:r>
+      <w:r>
+        <w:rPr>
+          <w:rFonts w:ascii="Courier New" w:hAnsi="Courier New" w:cs="Courier New"/>
+          <w:color w:val="auto"/>
+          <w:sz w:val="20"/>
+          <w:szCs w:val="20"/>
+          <w:highlight w:val="yellow"/>
+        </w:rPr>
         <w:t xml:space="preserve"> phase is: &lt;number of training instances&gt;</w:t>
       </w:r>
+    </w:p>
+    <w:p>
+      <w:pPr>
+        <w:autoSpaceDE w:val="0"/>
+        <w:autoSpaceDN w:val="0"/>
+        <w:adjustRightInd w:val="0"/>
+        <w:spacing w:line="240" w:lineRule="auto"/>
+        <w:rPr>
+          <w:rFonts w:ascii="Courier New" w:hAnsi="Courier New" w:cs="Courier New"/>
+          <w:color w:val="auto"/>
+          <w:sz w:val="20"/>
+          <w:szCs w:val="20"/>
+          <w:highlight w:val="yellow"/>
+        </w:rPr>
+      </w:pPr>
     </w:p>
     <w:p>
       <w:pPr>

</xml_diff>